<commit_message>
creacion de rutas para obtencion de registros para solines por id, solines por usuario, solines por estatus
</commit_message>
<xml_diff>
--- a/consultas faltantes.docx
+++ b/consultas faltantes.docx
@@ -47,461 +47,621 @@
         <w:rPr>
           <w:highlight w:val="green"/>
         </w:rPr>
-        <w:t>n</w:t>
-      </w:r>
-      <w:r>
-        <w:rPr>
-          <w:highlight w:val="green"/>
-        </w:rPr>
-        <w:t>ame</w:t>
-      </w:r>
+        <w:t>name</w:t>
+      </w:r>
+      <w:proofErr w:type="spellEnd"/>
+    </w:p>
+    <w:p/>
+    <w:p>
+      <w:r>
+        <w:t xml:space="preserve">Vista </w:t>
+      </w:r>
+      <w:proofErr w:type="spellStart"/>
+      <w:r>
+        <w:t>admin</w:t>
+      </w:r>
+      <w:proofErr w:type="spellEnd"/>
+      <w:r>
+        <w:t xml:space="preserve"> </w:t>
+      </w:r>
+    </w:p>
+    <w:p>
+      <w:r>
+        <w:rPr>
+          <w:highlight w:val="green"/>
+        </w:rPr>
+        <w:t>-</w:t>
+      </w:r>
+      <w:proofErr w:type="spellStart"/>
+      <w:r>
+        <w:rPr>
+          <w:highlight w:val="green"/>
+        </w:rPr>
+        <w:t>get</w:t>
+      </w:r>
+      <w:proofErr w:type="spellEnd"/>
+      <w:r>
+        <w:rPr>
+          <w:highlight w:val="green"/>
+        </w:rPr>
+        <w:t xml:space="preserve"> todos los usuarios</w:t>
+      </w:r>
+      <w:r>
+        <w:t xml:space="preserve"> </w:t>
+      </w:r>
+    </w:p>
+    <w:p/>
+    <w:p>
+      <w:r>
+        <w:t xml:space="preserve">Vista editar usuario </w:t>
+      </w:r>
+    </w:p>
+    <w:p>
+      <w:r>
+        <w:rPr>
+          <w:highlight w:val="green"/>
+        </w:rPr>
+        <w:t>-</w:t>
+      </w:r>
+      <w:proofErr w:type="spellStart"/>
+      <w:r>
+        <w:rPr>
+          <w:highlight w:val="green"/>
+        </w:rPr>
+        <w:t>get</w:t>
+      </w:r>
+      <w:proofErr w:type="spellEnd"/>
+      <w:r>
+        <w:rPr>
+          <w:highlight w:val="green"/>
+        </w:rPr>
+        <w:t xml:space="preserve"> usuario por id</w:t>
+      </w:r>
+    </w:p>
+    <w:p>
+      <w:r>
+        <w:t>-</w:t>
+      </w:r>
+      <w:proofErr w:type="spellStart"/>
+      <w:r>
+        <w:t>update</w:t>
+      </w:r>
+      <w:proofErr w:type="spellEnd"/>
+      <w:r>
+        <w:t xml:space="preserve"> usuario por id</w:t>
+      </w:r>
+    </w:p>
+    <w:p>
+      <w:r>
+        <w:t>-</w:t>
+      </w:r>
+      <w:proofErr w:type="spellStart"/>
+      <w:r>
+        <w:t>delet</w:t>
+      </w:r>
+      <w:proofErr w:type="spellEnd"/>
+      <w:r>
+        <w:t xml:space="preserve"> usuario por id</w:t>
+      </w:r>
+    </w:p>
+    <w:p/>
+    <w:p>
+      <w:r>
+        <w:t>Vista usuario normal</w:t>
+      </w:r>
+    </w:p>
+    <w:p>
+      <w:pPr>
+        <w:rPr>
+          <w:highlight w:val="green"/>
+        </w:rPr>
+      </w:pPr>
+      <w:r>
+        <w:rPr>
+          <w:highlight w:val="green"/>
+        </w:rPr>
+        <w:t>-</w:t>
+      </w:r>
+      <w:proofErr w:type="spellStart"/>
+      <w:r>
+        <w:rPr>
+          <w:highlight w:val="green"/>
+        </w:rPr>
+        <w:t>get</w:t>
+      </w:r>
+      <w:proofErr w:type="spellEnd"/>
+      <w:r>
+        <w:rPr>
+          <w:highlight w:val="green"/>
+        </w:rPr>
+        <w:t xml:space="preserve"> </w:t>
+      </w:r>
+      <w:proofErr w:type="spellStart"/>
+      <w:r>
+        <w:rPr>
+          <w:highlight w:val="green"/>
+        </w:rPr>
+        <w:t>solines</w:t>
+      </w:r>
+      <w:proofErr w:type="spellEnd"/>
+      <w:r>
+        <w:rPr>
+          <w:highlight w:val="green"/>
+        </w:rPr>
+        <w:t xml:space="preserve"> por usuario y estatus 0</w:t>
+      </w:r>
+    </w:p>
+    <w:p>
+      <w:pPr>
+        <w:rPr>
+          <w:highlight w:val="green"/>
+        </w:rPr>
+      </w:pPr>
+      <w:r>
+        <w:rPr>
+          <w:highlight w:val="green"/>
+        </w:rPr>
+        <w:t>-</w:t>
+      </w:r>
+      <w:proofErr w:type="spellStart"/>
+      <w:r>
+        <w:rPr>
+          <w:highlight w:val="green"/>
+        </w:rPr>
+        <w:t>get</w:t>
+      </w:r>
+      <w:proofErr w:type="spellEnd"/>
+      <w:r>
+        <w:rPr>
+          <w:highlight w:val="green"/>
+        </w:rPr>
+        <w:t xml:space="preserve"> </w:t>
+      </w:r>
+      <w:proofErr w:type="spellStart"/>
+      <w:r>
+        <w:rPr>
+          <w:highlight w:val="green"/>
+        </w:rPr>
+        <w:t>solines</w:t>
+      </w:r>
+      <w:proofErr w:type="spellEnd"/>
+      <w:r>
+        <w:rPr>
+          <w:highlight w:val="green"/>
+        </w:rPr>
+        <w:t xml:space="preserve"> por usuario y estatus 1</w:t>
+      </w:r>
+    </w:p>
+    <w:p>
+      <w:r>
+        <w:rPr>
+          <w:highlight w:val="green"/>
+        </w:rPr>
+        <w:t>-</w:t>
+      </w:r>
+      <w:proofErr w:type="spellStart"/>
+      <w:r>
+        <w:rPr>
+          <w:highlight w:val="green"/>
+        </w:rPr>
+        <w:t>get</w:t>
+      </w:r>
+      <w:proofErr w:type="spellEnd"/>
+      <w:r>
+        <w:rPr>
+          <w:highlight w:val="green"/>
+        </w:rPr>
+        <w:t xml:space="preserve"> </w:t>
+      </w:r>
+      <w:proofErr w:type="spellStart"/>
+      <w:r>
+        <w:rPr>
+          <w:highlight w:val="green"/>
+        </w:rPr>
+        <w:t>solines</w:t>
+      </w:r>
+      <w:proofErr w:type="spellEnd"/>
+      <w:r>
+        <w:rPr>
+          <w:highlight w:val="green"/>
+        </w:rPr>
+        <w:t xml:space="preserve"> por usuario y estatus 2</w:t>
+      </w:r>
+    </w:p>
+    <w:p>
+      <w:r>
+        <w:t>-</w:t>
+      </w:r>
+      <w:proofErr w:type="spellStart"/>
+      <w:r>
+        <w:t>create</w:t>
+      </w:r>
+      <w:proofErr w:type="spellEnd"/>
+      <w:r>
+        <w:t xml:space="preserve"> </w:t>
+      </w:r>
+      <w:proofErr w:type="spellStart"/>
+      <w:r>
+        <w:t>solin</w:t>
+      </w:r>
+      <w:proofErr w:type="spellEnd"/>
+      <w:r>
+        <w:t xml:space="preserve"> </w:t>
+      </w:r>
+    </w:p>
+    <w:p>
+      <w:r>
+        <w:t>-</w:t>
+      </w:r>
+      <w:proofErr w:type="spellStart"/>
+      <w:r>
+        <w:t>get</w:t>
+      </w:r>
+      <w:proofErr w:type="spellEnd"/>
+      <w:r>
+        <w:t xml:space="preserve"> proyectos por departamento </w:t>
+      </w:r>
+    </w:p>
+    <w:p>
+      <w:r>
+        <w:t>-</w:t>
+      </w:r>
+      <w:proofErr w:type="spellStart"/>
+      <w:r>
+        <w:t>get</w:t>
+      </w:r>
+      <w:proofErr w:type="spellEnd"/>
+      <w:r>
+        <w:t xml:space="preserve"> saldo de proyecto</w:t>
+      </w:r>
+    </w:p>
+    <w:p>
       <w:bookmarkStart w:id="0" w:name="_GoBack"/>
       <w:bookmarkEnd w:id="0"/>
-      <w:proofErr w:type="spellEnd"/>
+    </w:p>
+    <w:p>
+      <w:r>
+        <w:t xml:space="preserve">Vista usuario subdirector </w:t>
+      </w:r>
+    </w:p>
+    <w:p>
+      <w:pPr>
+        <w:rPr>
+          <w:highlight w:val="green"/>
+        </w:rPr>
+      </w:pPr>
+      <w:r>
+        <w:rPr>
+          <w:highlight w:val="green"/>
+        </w:rPr>
+        <w:t>-</w:t>
+      </w:r>
+      <w:proofErr w:type="spellStart"/>
+      <w:r>
+        <w:rPr>
+          <w:highlight w:val="green"/>
+        </w:rPr>
+        <w:t>get</w:t>
+      </w:r>
+      <w:proofErr w:type="spellEnd"/>
+      <w:r>
+        <w:rPr>
+          <w:highlight w:val="green"/>
+        </w:rPr>
+        <w:t xml:space="preserve"> </w:t>
+      </w:r>
+      <w:proofErr w:type="spellStart"/>
+      <w:r>
+        <w:rPr>
+          <w:highlight w:val="green"/>
+        </w:rPr>
+        <w:t>solines</w:t>
+      </w:r>
+      <w:proofErr w:type="spellEnd"/>
+      <w:r>
+        <w:rPr>
+          <w:highlight w:val="green"/>
+        </w:rPr>
+        <w:t xml:space="preserve"> por estatus 0</w:t>
+      </w:r>
+    </w:p>
+    <w:p>
+      <w:pPr>
+        <w:rPr>
+          <w:highlight w:val="green"/>
+        </w:rPr>
+      </w:pPr>
+      <w:r>
+        <w:rPr>
+          <w:highlight w:val="green"/>
+        </w:rPr>
+        <w:t>-</w:t>
+      </w:r>
+      <w:proofErr w:type="spellStart"/>
+      <w:r>
+        <w:rPr>
+          <w:highlight w:val="green"/>
+        </w:rPr>
+        <w:t>get</w:t>
+      </w:r>
+      <w:proofErr w:type="spellEnd"/>
+      <w:r>
+        <w:rPr>
+          <w:highlight w:val="green"/>
+        </w:rPr>
+        <w:t xml:space="preserve"> </w:t>
+      </w:r>
+      <w:proofErr w:type="spellStart"/>
+      <w:r>
+        <w:rPr>
+          <w:highlight w:val="green"/>
+        </w:rPr>
+        <w:t>solines</w:t>
+      </w:r>
+      <w:proofErr w:type="spellEnd"/>
+      <w:r>
+        <w:rPr>
+          <w:highlight w:val="green"/>
+        </w:rPr>
+        <w:t xml:space="preserve"> por estatus 1</w:t>
+      </w:r>
+    </w:p>
+    <w:p>
+      <w:r>
+        <w:rPr>
+          <w:highlight w:val="green"/>
+        </w:rPr>
+        <w:t>-</w:t>
+      </w:r>
+      <w:proofErr w:type="spellStart"/>
+      <w:r>
+        <w:rPr>
+          <w:highlight w:val="green"/>
+        </w:rPr>
+        <w:t>get</w:t>
+      </w:r>
+      <w:proofErr w:type="spellEnd"/>
+      <w:r>
+        <w:rPr>
+          <w:highlight w:val="green"/>
+        </w:rPr>
+        <w:t xml:space="preserve"> </w:t>
+      </w:r>
+      <w:proofErr w:type="spellStart"/>
+      <w:r>
+        <w:rPr>
+          <w:highlight w:val="green"/>
+        </w:rPr>
+        <w:t>solines</w:t>
+      </w:r>
+      <w:proofErr w:type="spellEnd"/>
+      <w:r>
+        <w:rPr>
+          <w:highlight w:val="green"/>
+        </w:rPr>
+        <w:t xml:space="preserve"> por estatus 2</w:t>
+      </w:r>
+    </w:p>
+    <w:p>
+      <w:r>
+        <w:t>-</w:t>
+      </w:r>
+      <w:proofErr w:type="spellStart"/>
+      <w:r>
+        <w:t>get</w:t>
+      </w:r>
+      <w:proofErr w:type="spellEnd"/>
+      <w:r>
+        <w:t xml:space="preserve"> saldo por proyecto </w:t>
+      </w:r>
+    </w:p>
+    <w:p>
+      <w:r>
+        <w:t>-</w:t>
+      </w:r>
+      <w:proofErr w:type="spellStart"/>
+      <w:r>
+        <w:t>get</w:t>
+      </w:r>
+      <w:proofErr w:type="spellEnd"/>
+      <w:r>
+        <w:t xml:space="preserve"> saldo general</w:t>
+      </w:r>
+    </w:p>
+    <w:p>
+      <w:r>
+        <w:t>-</w:t>
+      </w:r>
+      <w:proofErr w:type="spellStart"/>
+      <w:r>
+        <w:t>update</w:t>
+      </w:r>
+      <w:proofErr w:type="spellEnd"/>
+      <w:r>
+        <w:t xml:space="preserve"> proyecto encargado</w:t>
+      </w:r>
+    </w:p>
+    <w:p>
+      <w:r>
+        <w:t>-</w:t>
+      </w:r>
+      <w:proofErr w:type="spellStart"/>
+      <w:r>
+        <w:t>update</w:t>
+      </w:r>
+      <w:proofErr w:type="spellEnd"/>
+      <w:r>
+        <w:t xml:space="preserve"> proyecto departamento </w:t>
+      </w:r>
+    </w:p>
+    <w:p>
+      <w:r>
+        <w:t>-</w:t>
+      </w:r>
+      <w:proofErr w:type="spellStart"/>
+      <w:r>
+        <w:t>update</w:t>
+      </w:r>
+      <w:proofErr w:type="spellEnd"/>
+      <w:r>
+        <w:t xml:space="preserve"> </w:t>
+      </w:r>
+      <w:proofErr w:type="spellStart"/>
+      <w:r>
+        <w:t>solin</w:t>
+      </w:r>
+      <w:proofErr w:type="spellEnd"/>
+      <w:r>
+        <w:t xml:space="preserve"> estatus</w:t>
+      </w:r>
+    </w:p>
+    <w:p>
+      <w:r>
+        <w:t>-</w:t>
+      </w:r>
+      <w:proofErr w:type="spellStart"/>
+      <w:r>
+        <w:t>create</w:t>
+      </w:r>
+      <w:proofErr w:type="spellEnd"/>
+      <w:r>
+        <w:t xml:space="preserve"> proyecto </w:t>
+      </w:r>
+    </w:p>
+    <w:p>
+      <w:r>
+        <w:t>-</w:t>
+      </w:r>
+      <w:proofErr w:type="spellStart"/>
+      <w:r>
+        <w:t>create</w:t>
+      </w:r>
+      <w:proofErr w:type="spellEnd"/>
+      <w:r>
+        <w:t xml:space="preserve"> recurso</w:t>
+      </w:r>
     </w:p>
     <w:p/>
     <w:p>
       <w:r>
-        <w:t xml:space="preserve">Vista </w:t>
-      </w:r>
-      <w:proofErr w:type="spellStart"/>
-      <w:r>
-        <w:t>admin</w:t>
-      </w:r>
-      <w:proofErr w:type="spellEnd"/>
-      <w:r>
-        <w:t xml:space="preserve"> </w:t>
-      </w:r>
-    </w:p>
-    <w:p>
-      <w:r>
-        <w:rPr>
-          <w:highlight w:val="green"/>
-        </w:rPr>
-        <w:t>-</w:t>
-      </w:r>
-      <w:proofErr w:type="spellStart"/>
-      <w:r>
-        <w:rPr>
-          <w:highlight w:val="green"/>
-        </w:rPr>
-        <w:t>get</w:t>
-      </w:r>
-      <w:proofErr w:type="spellEnd"/>
-      <w:r>
-        <w:rPr>
-          <w:highlight w:val="green"/>
-        </w:rPr>
-        <w:t xml:space="preserve"> todos los usuarios</w:t>
-      </w:r>
-      <w:r>
-        <w:t xml:space="preserve"> </w:t>
-      </w:r>
-    </w:p>
-    <w:p/>
-    <w:p>
-      <w:r>
-        <w:t xml:space="preserve">Vista editar usuario </w:t>
-      </w:r>
-    </w:p>
-    <w:p>
-      <w:r>
-        <w:rPr>
-          <w:highlight w:val="green"/>
-        </w:rPr>
-        <w:t>-</w:t>
-      </w:r>
-      <w:proofErr w:type="spellStart"/>
-      <w:r>
-        <w:rPr>
-          <w:highlight w:val="green"/>
-        </w:rPr>
-        <w:t>get</w:t>
-      </w:r>
-      <w:proofErr w:type="spellEnd"/>
-      <w:r>
-        <w:rPr>
-          <w:highlight w:val="green"/>
-        </w:rPr>
-        <w:t xml:space="preserve"> usuario por id</w:t>
-      </w:r>
-    </w:p>
-    <w:p>
-      <w:r>
-        <w:t>-</w:t>
-      </w:r>
-      <w:proofErr w:type="spellStart"/>
-      <w:r>
-        <w:t>update</w:t>
-      </w:r>
-      <w:proofErr w:type="spellEnd"/>
-      <w:r>
-        <w:t xml:space="preserve"> usuario por id</w:t>
-      </w:r>
-    </w:p>
-    <w:p>
-      <w:r>
-        <w:t>-</w:t>
-      </w:r>
-      <w:proofErr w:type="spellStart"/>
-      <w:r>
-        <w:t>delet</w:t>
-      </w:r>
-      <w:proofErr w:type="spellEnd"/>
-      <w:r>
-        <w:t xml:space="preserve"> usuario por id</w:t>
-      </w:r>
-    </w:p>
-    <w:p/>
-    <w:p>
-      <w:r>
-        <w:t>Vista usuario normal</w:t>
-      </w:r>
-    </w:p>
-    <w:p>
-      <w:r>
-        <w:t>-</w:t>
-      </w:r>
-      <w:proofErr w:type="spellStart"/>
-      <w:r>
-        <w:t>get</w:t>
-      </w:r>
-      <w:proofErr w:type="spellEnd"/>
-      <w:r>
-        <w:t xml:space="preserve"> </w:t>
-      </w:r>
-      <w:proofErr w:type="spellStart"/>
-      <w:r>
+        <w:t>Vista financiero</w:t>
+      </w:r>
+    </w:p>
+    <w:p>
+      <w:pPr>
+        <w:rPr>
+          <w:highlight w:val="green"/>
+        </w:rPr>
+      </w:pPr>
+      <w:r>
+        <w:rPr>
+          <w:highlight w:val="green"/>
+        </w:rPr>
+        <w:t>-</w:t>
+      </w:r>
+      <w:proofErr w:type="spellStart"/>
+      <w:r>
+        <w:rPr>
+          <w:highlight w:val="green"/>
+        </w:rPr>
+        <w:t>get</w:t>
+      </w:r>
+      <w:proofErr w:type="spellEnd"/>
+      <w:r>
+        <w:rPr>
+          <w:highlight w:val="green"/>
+        </w:rPr>
+        <w:t xml:space="preserve"> </w:t>
+      </w:r>
+      <w:proofErr w:type="spellStart"/>
+      <w:r>
+        <w:rPr>
+          <w:highlight w:val="green"/>
+        </w:rPr>
         <w:t>solines</w:t>
       </w:r>
       <w:proofErr w:type="spellEnd"/>
       <w:r>
-        <w:t xml:space="preserve"> por usuario y estatus 0</w:t>
-      </w:r>
-    </w:p>
-    <w:p>
-      <w:r>
-        <w:t>-</w:t>
-      </w:r>
-      <w:proofErr w:type="spellStart"/>
-      <w:r>
-        <w:t>get</w:t>
-      </w:r>
-      <w:proofErr w:type="spellEnd"/>
-      <w:r>
-        <w:t xml:space="preserve"> </w:t>
-      </w:r>
-      <w:proofErr w:type="spellStart"/>
-      <w:r>
+        <w:rPr>
+          <w:highlight w:val="green"/>
+        </w:rPr>
+        <w:t xml:space="preserve"> por estatus 0</w:t>
+      </w:r>
+    </w:p>
+    <w:p>
+      <w:pPr>
+        <w:rPr>
+          <w:highlight w:val="green"/>
+        </w:rPr>
+      </w:pPr>
+      <w:r>
+        <w:rPr>
+          <w:highlight w:val="green"/>
+        </w:rPr>
+        <w:t>-</w:t>
+      </w:r>
+      <w:proofErr w:type="spellStart"/>
+      <w:r>
+        <w:rPr>
+          <w:highlight w:val="green"/>
+        </w:rPr>
+        <w:t>get</w:t>
+      </w:r>
+      <w:proofErr w:type="spellEnd"/>
+      <w:r>
+        <w:rPr>
+          <w:highlight w:val="green"/>
+        </w:rPr>
+        <w:t xml:space="preserve"> </w:t>
+      </w:r>
+      <w:proofErr w:type="spellStart"/>
+      <w:r>
+        <w:rPr>
+          <w:highlight w:val="green"/>
+        </w:rPr>
         <w:t>solines</w:t>
       </w:r>
       <w:proofErr w:type="spellEnd"/>
       <w:r>
-        <w:t xml:space="preserve"> por usuario y estatus 1</w:t>
-      </w:r>
-    </w:p>
-    <w:p>
-      <w:r>
-        <w:t>-</w:t>
-      </w:r>
-      <w:proofErr w:type="spellStart"/>
-      <w:r>
-        <w:t>get</w:t>
-      </w:r>
-      <w:proofErr w:type="spellEnd"/>
-      <w:r>
-        <w:t xml:space="preserve"> </w:t>
-      </w:r>
-      <w:proofErr w:type="spellStart"/>
-      <w:r>
+        <w:rPr>
+          <w:highlight w:val="green"/>
+        </w:rPr>
+        <w:t xml:space="preserve"> por estatus 1</w:t>
+      </w:r>
+    </w:p>
+    <w:p>
+      <w:r>
+        <w:rPr>
+          <w:highlight w:val="green"/>
+        </w:rPr>
+        <w:t>-</w:t>
+      </w:r>
+      <w:proofErr w:type="spellStart"/>
+      <w:r>
+        <w:rPr>
+          <w:highlight w:val="green"/>
+        </w:rPr>
+        <w:t>get</w:t>
+      </w:r>
+      <w:proofErr w:type="spellEnd"/>
+      <w:r>
+        <w:rPr>
+          <w:highlight w:val="green"/>
+        </w:rPr>
+        <w:t xml:space="preserve"> </w:t>
+      </w:r>
+      <w:proofErr w:type="spellStart"/>
+      <w:r>
+        <w:rPr>
+          <w:highlight w:val="green"/>
+        </w:rPr>
         <w:t>solines</w:t>
       </w:r>
       <w:proofErr w:type="spellEnd"/>
       <w:r>
-        <w:t xml:space="preserve"> por usuario y estatus 2</w:t>
-      </w:r>
-    </w:p>
-    <w:p>
-      <w:r>
-        <w:t>-</w:t>
-      </w:r>
-      <w:proofErr w:type="spellStart"/>
-      <w:r>
-        <w:t>create</w:t>
-      </w:r>
-      <w:proofErr w:type="spellEnd"/>
-      <w:r>
-        <w:t xml:space="preserve"> </w:t>
-      </w:r>
-      <w:proofErr w:type="spellStart"/>
-      <w:r>
-        <w:t>solin</w:t>
-      </w:r>
-      <w:proofErr w:type="spellEnd"/>
-      <w:r>
-        <w:t xml:space="preserve"> </w:t>
-      </w:r>
-    </w:p>
-    <w:p>
-      <w:r>
-        <w:t>-</w:t>
-      </w:r>
-      <w:proofErr w:type="spellStart"/>
-      <w:r>
-        <w:t>get</w:t>
-      </w:r>
-      <w:proofErr w:type="spellEnd"/>
-      <w:r>
-        <w:t xml:space="preserve"> proyectos por departamento </w:t>
-      </w:r>
-    </w:p>
-    <w:p>
-      <w:r>
-        <w:t>-</w:t>
-      </w:r>
-      <w:proofErr w:type="spellStart"/>
-      <w:r>
-        <w:t>get</w:t>
-      </w:r>
-      <w:proofErr w:type="spellEnd"/>
-      <w:r>
-        <w:t xml:space="preserve"> saldo de proyecto</w:t>
-      </w:r>
-    </w:p>
-    <w:p/>
-    <w:p>
-      <w:r>
-        <w:t xml:space="preserve">Vista usuario subdirector </w:t>
-      </w:r>
-    </w:p>
-    <w:p>
-      <w:r>
-        <w:t>-</w:t>
-      </w:r>
-      <w:proofErr w:type="spellStart"/>
-      <w:r>
-        <w:t>get</w:t>
-      </w:r>
-      <w:proofErr w:type="spellEnd"/>
-      <w:r>
-        <w:t xml:space="preserve"> </w:t>
-      </w:r>
-      <w:proofErr w:type="spellStart"/>
-      <w:r>
-        <w:t>solines</w:t>
-      </w:r>
-      <w:proofErr w:type="spellEnd"/>
-      <w:r>
-        <w:t xml:space="preserve"> por estatus 0</w:t>
-      </w:r>
-    </w:p>
-    <w:p>
-      <w:r>
-        <w:t>-</w:t>
-      </w:r>
-      <w:proofErr w:type="spellStart"/>
-      <w:r>
-        <w:t>get</w:t>
-      </w:r>
-      <w:proofErr w:type="spellEnd"/>
-      <w:r>
-        <w:t xml:space="preserve"> </w:t>
-      </w:r>
-      <w:proofErr w:type="spellStart"/>
-      <w:r>
-        <w:t>solines</w:t>
-      </w:r>
-      <w:proofErr w:type="spellEnd"/>
-      <w:r>
-        <w:t xml:space="preserve"> por estatus 1</w:t>
-      </w:r>
-    </w:p>
-    <w:p>
-      <w:r>
-        <w:t>-</w:t>
-      </w:r>
-      <w:proofErr w:type="spellStart"/>
-      <w:r>
-        <w:t>get</w:t>
-      </w:r>
-      <w:proofErr w:type="spellEnd"/>
-      <w:r>
-        <w:t xml:space="preserve"> </w:t>
-      </w:r>
-      <w:proofErr w:type="spellStart"/>
-      <w:r>
-        <w:t>solines</w:t>
-      </w:r>
-      <w:proofErr w:type="spellEnd"/>
-      <w:r>
-        <w:t xml:space="preserve"> por estatus 2</w:t>
-      </w:r>
-    </w:p>
-    <w:p>
-      <w:r>
-        <w:t>-</w:t>
-      </w:r>
-      <w:proofErr w:type="spellStart"/>
-      <w:r>
-        <w:t>get</w:t>
-      </w:r>
-      <w:proofErr w:type="spellEnd"/>
-      <w:r>
-        <w:t xml:space="preserve"> saldo por proyecto </w:t>
-      </w:r>
-    </w:p>
-    <w:p>
-      <w:r>
-        <w:t>-</w:t>
-      </w:r>
-      <w:proofErr w:type="spellStart"/>
-      <w:r>
-        <w:t>get</w:t>
-      </w:r>
-      <w:proofErr w:type="spellEnd"/>
-      <w:r>
-        <w:t xml:space="preserve"> saldo general</w:t>
-      </w:r>
-    </w:p>
-    <w:p>
-      <w:r>
-        <w:t>-</w:t>
-      </w:r>
-      <w:proofErr w:type="spellStart"/>
-      <w:r>
-        <w:t>update</w:t>
-      </w:r>
-      <w:proofErr w:type="spellEnd"/>
-      <w:r>
-        <w:t xml:space="preserve"> proyecto encargado</w:t>
-      </w:r>
-    </w:p>
-    <w:p>
-      <w:r>
-        <w:t>-</w:t>
-      </w:r>
-      <w:proofErr w:type="spellStart"/>
-      <w:r>
-        <w:t>update</w:t>
-      </w:r>
-      <w:proofErr w:type="spellEnd"/>
-      <w:r>
-        <w:t xml:space="preserve"> proyecto departamento </w:t>
-      </w:r>
-    </w:p>
-    <w:p>
-      <w:r>
-        <w:t>-</w:t>
-      </w:r>
-      <w:proofErr w:type="spellStart"/>
-      <w:r>
-        <w:t>update</w:t>
-      </w:r>
-      <w:proofErr w:type="spellEnd"/>
-      <w:r>
-        <w:t xml:space="preserve"> </w:t>
-      </w:r>
-      <w:proofErr w:type="spellStart"/>
-      <w:r>
-        <w:t>solin</w:t>
-      </w:r>
-      <w:proofErr w:type="spellEnd"/>
-      <w:r>
-        <w:t xml:space="preserve"> estatus</w:t>
-      </w:r>
-    </w:p>
-    <w:p>
-      <w:r>
-        <w:t>-</w:t>
-      </w:r>
-      <w:proofErr w:type="spellStart"/>
-      <w:r>
-        <w:t>create</w:t>
-      </w:r>
-      <w:proofErr w:type="spellEnd"/>
-      <w:r>
-        <w:t xml:space="preserve"> proyecto </w:t>
-      </w:r>
-    </w:p>
-    <w:p>
-      <w:r>
-        <w:t>-</w:t>
-      </w:r>
-      <w:proofErr w:type="spellStart"/>
-      <w:r>
-        <w:t>create</w:t>
-      </w:r>
-      <w:proofErr w:type="spellEnd"/>
-      <w:r>
-        <w:t xml:space="preserve"> recurso</w:t>
-      </w:r>
-    </w:p>
-    <w:p/>
-    <w:p>
-      <w:r>
-        <w:t>Vista financiero</w:t>
-      </w:r>
-    </w:p>
-    <w:p>
-      <w:r>
-        <w:t>-</w:t>
-      </w:r>
-      <w:proofErr w:type="spellStart"/>
-      <w:r>
-        <w:t>get</w:t>
-      </w:r>
-      <w:proofErr w:type="spellEnd"/>
-      <w:r>
-        <w:t xml:space="preserve"> </w:t>
-      </w:r>
-      <w:proofErr w:type="spellStart"/>
-      <w:r>
-        <w:t>solines</w:t>
-      </w:r>
-      <w:proofErr w:type="spellEnd"/>
-      <w:r>
-        <w:t xml:space="preserve"> por estatus 0</w:t>
-      </w:r>
-    </w:p>
-    <w:p>
-      <w:r>
-        <w:t>-</w:t>
-      </w:r>
-      <w:proofErr w:type="spellStart"/>
-      <w:r>
-        <w:t>get</w:t>
-      </w:r>
-      <w:proofErr w:type="spellEnd"/>
-      <w:r>
-        <w:t xml:space="preserve"> </w:t>
-      </w:r>
-      <w:proofErr w:type="spellStart"/>
-      <w:r>
-        <w:t>solines</w:t>
-      </w:r>
-      <w:proofErr w:type="spellEnd"/>
-      <w:r>
-        <w:t xml:space="preserve"> por estatus 1</w:t>
-      </w:r>
-    </w:p>
-    <w:p>
-      <w:r>
-        <w:t>-</w:t>
-      </w:r>
-      <w:proofErr w:type="spellStart"/>
-      <w:r>
-        <w:t>get</w:t>
-      </w:r>
-      <w:proofErr w:type="spellEnd"/>
-      <w:r>
-        <w:t xml:space="preserve"> </w:t>
-      </w:r>
-      <w:proofErr w:type="spellStart"/>
-      <w:r>
-        <w:t>solines</w:t>
-      </w:r>
-      <w:proofErr w:type="spellEnd"/>
-      <w:r>
+        <w:rPr>
+          <w:highlight w:val="green"/>
+        </w:rPr>
         <w:t xml:space="preserve"> por estatus 2</w:t>
       </w:r>
     </w:p>

</xml_diff>

<commit_message>
pruevas de fron en Angular JS controladores y directivas ng-hide, show, model
</commit_message>
<xml_diff>
--- a/consultas faltantes.docx
+++ b/consultas faltantes.docx
@@ -315,380 +315,453 @@
         <w:t xml:space="preserve"> saldo de proyecto</w:t>
       </w:r>
     </w:p>
+    <w:p/>
+    <w:p>
+      <w:r>
+        <w:t xml:space="preserve">Vista usuario subdirector </w:t>
+      </w:r>
+    </w:p>
+    <w:p>
+      <w:pPr>
+        <w:rPr>
+          <w:highlight w:val="green"/>
+        </w:rPr>
+      </w:pPr>
+      <w:r>
+        <w:rPr>
+          <w:highlight w:val="green"/>
+        </w:rPr>
+        <w:t>-</w:t>
+      </w:r>
+      <w:proofErr w:type="spellStart"/>
+      <w:r>
+        <w:rPr>
+          <w:highlight w:val="green"/>
+        </w:rPr>
+        <w:t>get</w:t>
+      </w:r>
+      <w:proofErr w:type="spellEnd"/>
+      <w:r>
+        <w:rPr>
+          <w:highlight w:val="green"/>
+        </w:rPr>
+        <w:t xml:space="preserve"> </w:t>
+      </w:r>
+      <w:proofErr w:type="spellStart"/>
+      <w:r>
+        <w:rPr>
+          <w:highlight w:val="green"/>
+        </w:rPr>
+        <w:t>solines</w:t>
+      </w:r>
+      <w:proofErr w:type="spellEnd"/>
+      <w:r>
+        <w:rPr>
+          <w:highlight w:val="green"/>
+        </w:rPr>
+        <w:t xml:space="preserve"> por estatus 0</w:t>
+      </w:r>
+    </w:p>
+    <w:p>
+      <w:pPr>
+        <w:rPr>
+          <w:highlight w:val="green"/>
+        </w:rPr>
+      </w:pPr>
+      <w:r>
+        <w:rPr>
+          <w:highlight w:val="green"/>
+        </w:rPr>
+        <w:t>-</w:t>
+      </w:r>
+      <w:proofErr w:type="spellStart"/>
+      <w:r>
+        <w:rPr>
+          <w:highlight w:val="green"/>
+        </w:rPr>
+        <w:t>get</w:t>
+      </w:r>
+      <w:proofErr w:type="spellEnd"/>
+      <w:r>
+        <w:rPr>
+          <w:highlight w:val="green"/>
+        </w:rPr>
+        <w:t xml:space="preserve"> </w:t>
+      </w:r>
+      <w:proofErr w:type="spellStart"/>
+      <w:r>
+        <w:rPr>
+          <w:highlight w:val="green"/>
+        </w:rPr>
+        <w:t>solines</w:t>
+      </w:r>
+      <w:proofErr w:type="spellEnd"/>
+      <w:r>
+        <w:rPr>
+          <w:highlight w:val="green"/>
+        </w:rPr>
+        <w:t xml:space="preserve"> por estatus 1</w:t>
+      </w:r>
+    </w:p>
+    <w:p>
+      <w:r>
+        <w:rPr>
+          <w:highlight w:val="green"/>
+        </w:rPr>
+        <w:t>-</w:t>
+      </w:r>
+      <w:proofErr w:type="spellStart"/>
+      <w:r>
+        <w:rPr>
+          <w:highlight w:val="green"/>
+        </w:rPr>
+        <w:t>get</w:t>
+      </w:r>
+      <w:proofErr w:type="spellEnd"/>
+      <w:r>
+        <w:rPr>
+          <w:highlight w:val="green"/>
+        </w:rPr>
+        <w:t xml:space="preserve"> </w:t>
+      </w:r>
+      <w:proofErr w:type="spellStart"/>
+      <w:r>
+        <w:rPr>
+          <w:highlight w:val="green"/>
+        </w:rPr>
+        <w:t>solines</w:t>
+      </w:r>
+      <w:proofErr w:type="spellEnd"/>
+      <w:r>
+        <w:rPr>
+          <w:highlight w:val="green"/>
+        </w:rPr>
+        <w:t xml:space="preserve"> por estatus 2</w:t>
+      </w:r>
+    </w:p>
+    <w:p>
+      <w:r>
+        <w:t>-</w:t>
+      </w:r>
+      <w:proofErr w:type="spellStart"/>
+      <w:r>
+        <w:t>get</w:t>
+      </w:r>
+      <w:proofErr w:type="spellEnd"/>
+      <w:r>
+        <w:t xml:space="preserve"> saldo por proyecto </w:t>
+      </w:r>
+    </w:p>
+    <w:p>
+      <w:r>
+        <w:rPr>
+          <w:highlight w:val="green"/>
+        </w:rPr>
+        <w:t>-</w:t>
+      </w:r>
+      <w:proofErr w:type="spellStart"/>
+      <w:r>
+        <w:rPr>
+          <w:highlight w:val="green"/>
+        </w:rPr>
+        <w:t>get</w:t>
+      </w:r>
+      <w:proofErr w:type="spellEnd"/>
+      <w:r>
+        <w:rPr>
+          <w:highlight w:val="green"/>
+        </w:rPr>
+        <w:t xml:space="preserve"> saldo asignado</w:t>
+      </w:r>
+    </w:p>
+    <w:p>
+      <w:r>
+        <w:rPr>
+          <w:highlight w:val="green"/>
+        </w:rPr>
+        <w:t>-</w:t>
+      </w:r>
+      <w:proofErr w:type="spellStart"/>
+      <w:r>
+        <w:rPr>
+          <w:highlight w:val="green"/>
+        </w:rPr>
+        <w:t>get</w:t>
+      </w:r>
+      <w:proofErr w:type="spellEnd"/>
+      <w:r>
+        <w:rPr>
+          <w:highlight w:val="green"/>
+        </w:rPr>
+        <w:t xml:space="preserve"> saldo general</w:t>
+      </w:r>
+      <w:r>
+        <w:rPr>
+          <w:highlight w:val="green"/>
+        </w:rPr>
+        <w:t xml:space="preserve"> del periodo</w:t>
+      </w:r>
+    </w:p>
+    <w:p>
+      <w:r>
+        <w:t>-</w:t>
+      </w:r>
+      <w:proofErr w:type="spellStart"/>
+      <w:r>
+        <w:t>update</w:t>
+      </w:r>
+      <w:proofErr w:type="spellEnd"/>
+      <w:r>
+        <w:t xml:space="preserve"> proyecto encargado</w:t>
+      </w:r>
+    </w:p>
+    <w:p>
+      <w:r>
+        <w:t>-</w:t>
+      </w:r>
+      <w:proofErr w:type="spellStart"/>
+      <w:r>
+        <w:t>update</w:t>
+      </w:r>
+      <w:proofErr w:type="spellEnd"/>
+      <w:r>
+        <w:t xml:space="preserve"> proyecto departamento </w:t>
+      </w:r>
+    </w:p>
+    <w:p>
+      <w:r>
+        <w:t>-</w:t>
+      </w:r>
+      <w:proofErr w:type="spellStart"/>
+      <w:r>
+        <w:t>update</w:t>
+      </w:r>
+      <w:proofErr w:type="spellEnd"/>
+      <w:r>
+        <w:t xml:space="preserve"> </w:t>
+      </w:r>
+      <w:proofErr w:type="spellStart"/>
+      <w:r>
+        <w:t>solin</w:t>
+      </w:r>
+      <w:proofErr w:type="spellEnd"/>
+      <w:r>
+        <w:t xml:space="preserve"> estatus</w:t>
+      </w:r>
+    </w:p>
+    <w:p>
+      <w:r>
+        <w:t>-</w:t>
+      </w:r>
+      <w:proofErr w:type="spellStart"/>
+      <w:r>
+        <w:t>create</w:t>
+      </w:r>
+      <w:proofErr w:type="spellEnd"/>
+      <w:r>
+        <w:t xml:space="preserve"> proyecto </w:t>
+      </w:r>
+    </w:p>
+    <w:p>
+      <w:r>
+        <w:t>-</w:t>
+      </w:r>
+      <w:proofErr w:type="spellStart"/>
+      <w:r>
+        <w:t>create</w:t>
+      </w:r>
+      <w:proofErr w:type="spellEnd"/>
+      <w:r>
+        <w:t xml:space="preserve"> recurso</w:t>
+      </w:r>
+    </w:p>
+    <w:p/>
+    <w:p>
+      <w:r>
+        <w:t>Vista financiero</w:t>
+      </w:r>
+    </w:p>
+    <w:p>
+      <w:pPr>
+        <w:rPr>
+          <w:highlight w:val="green"/>
+        </w:rPr>
+      </w:pPr>
+      <w:r>
+        <w:rPr>
+          <w:highlight w:val="green"/>
+        </w:rPr>
+        <w:t>-</w:t>
+      </w:r>
+      <w:proofErr w:type="spellStart"/>
+      <w:r>
+        <w:rPr>
+          <w:highlight w:val="green"/>
+        </w:rPr>
+        <w:t>get</w:t>
+      </w:r>
+      <w:proofErr w:type="spellEnd"/>
+      <w:r>
+        <w:rPr>
+          <w:highlight w:val="green"/>
+        </w:rPr>
+        <w:t xml:space="preserve"> </w:t>
+      </w:r>
+      <w:proofErr w:type="spellStart"/>
+      <w:r>
+        <w:rPr>
+          <w:highlight w:val="green"/>
+        </w:rPr>
+        <w:t>solines</w:t>
+      </w:r>
+      <w:proofErr w:type="spellEnd"/>
+      <w:r>
+        <w:rPr>
+          <w:highlight w:val="green"/>
+        </w:rPr>
+        <w:t xml:space="preserve"> por estatus 0</w:t>
+      </w:r>
+    </w:p>
+    <w:p>
+      <w:pPr>
+        <w:rPr>
+          <w:highlight w:val="green"/>
+        </w:rPr>
+      </w:pPr>
+      <w:r>
+        <w:rPr>
+          <w:highlight w:val="green"/>
+        </w:rPr>
+        <w:t>-</w:t>
+      </w:r>
+      <w:proofErr w:type="spellStart"/>
+      <w:r>
+        <w:rPr>
+          <w:highlight w:val="green"/>
+        </w:rPr>
+        <w:t>get</w:t>
+      </w:r>
+      <w:proofErr w:type="spellEnd"/>
+      <w:r>
+        <w:rPr>
+          <w:highlight w:val="green"/>
+        </w:rPr>
+        <w:t xml:space="preserve"> </w:t>
+      </w:r>
+      <w:proofErr w:type="spellStart"/>
+      <w:r>
+        <w:rPr>
+          <w:highlight w:val="green"/>
+        </w:rPr>
+        <w:t>solines</w:t>
+      </w:r>
+      <w:proofErr w:type="spellEnd"/>
+      <w:r>
+        <w:rPr>
+          <w:highlight w:val="green"/>
+        </w:rPr>
+        <w:t xml:space="preserve"> por estatus 1</w:t>
+      </w:r>
+    </w:p>
+    <w:p>
+      <w:r>
+        <w:rPr>
+          <w:highlight w:val="green"/>
+        </w:rPr>
+        <w:t>-</w:t>
+      </w:r>
+      <w:proofErr w:type="spellStart"/>
+      <w:r>
+        <w:rPr>
+          <w:highlight w:val="green"/>
+        </w:rPr>
+        <w:t>get</w:t>
+      </w:r>
+      <w:proofErr w:type="spellEnd"/>
+      <w:r>
+        <w:rPr>
+          <w:highlight w:val="green"/>
+        </w:rPr>
+        <w:t xml:space="preserve"> </w:t>
+      </w:r>
+      <w:proofErr w:type="spellStart"/>
+      <w:r>
+        <w:rPr>
+          <w:highlight w:val="green"/>
+        </w:rPr>
+        <w:t>solines</w:t>
+      </w:r>
+      <w:proofErr w:type="spellEnd"/>
+      <w:r>
+        <w:rPr>
+          <w:highlight w:val="green"/>
+        </w:rPr>
+        <w:t xml:space="preserve"> por estatus 2</w:t>
+      </w:r>
+    </w:p>
+    <w:p>
+      <w:r>
+        <w:t>-</w:t>
+      </w:r>
+      <w:proofErr w:type="spellStart"/>
+      <w:r>
+        <w:t>get</w:t>
+      </w:r>
+      <w:proofErr w:type="spellEnd"/>
+      <w:r>
+        <w:t xml:space="preserve"> saldo por proyecto </w:t>
+      </w:r>
+    </w:p>
+    <w:p>
+      <w:r>
+        <w:rPr>
+          <w:highlight w:val="green"/>
+        </w:rPr>
+        <w:t>-</w:t>
+      </w:r>
+      <w:proofErr w:type="spellStart"/>
+      <w:r>
+        <w:rPr>
+          <w:highlight w:val="green"/>
+        </w:rPr>
+        <w:t>get</w:t>
+      </w:r>
+      <w:proofErr w:type="spellEnd"/>
+      <w:r>
+        <w:rPr>
+          <w:highlight w:val="green"/>
+        </w:rPr>
+        <w:t xml:space="preserve"> saldo asignado</w:t>
+      </w:r>
+    </w:p>
     <w:p>
       <w:bookmarkStart w:id="0" w:name="_GoBack"/>
       <w:bookmarkEnd w:id="0"/>
-    </w:p>
-    <w:p>
-      <w:r>
-        <w:t xml:space="preserve">Vista usuario subdirector </w:t>
-      </w:r>
-    </w:p>
-    <w:p>
-      <w:pPr>
-        <w:rPr>
-          <w:highlight w:val="green"/>
-        </w:rPr>
-      </w:pPr>
-      <w:r>
-        <w:rPr>
-          <w:highlight w:val="green"/>
-        </w:rPr>
-        <w:t>-</w:t>
-      </w:r>
-      <w:proofErr w:type="spellStart"/>
-      <w:r>
-        <w:rPr>
-          <w:highlight w:val="green"/>
-        </w:rPr>
-        <w:t>get</w:t>
-      </w:r>
-      <w:proofErr w:type="spellEnd"/>
-      <w:r>
-        <w:rPr>
-          <w:highlight w:val="green"/>
-        </w:rPr>
-        <w:t xml:space="preserve"> </w:t>
-      </w:r>
-      <w:proofErr w:type="spellStart"/>
-      <w:r>
-        <w:rPr>
-          <w:highlight w:val="green"/>
-        </w:rPr>
-        <w:t>solines</w:t>
-      </w:r>
-      <w:proofErr w:type="spellEnd"/>
-      <w:r>
-        <w:rPr>
-          <w:highlight w:val="green"/>
-        </w:rPr>
-        <w:t xml:space="preserve"> por estatus 0</w:t>
-      </w:r>
-    </w:p>
-    <w:p>
-      <w:pPr>
-        <w:rPr>
-          <w:highlight w:val="green"/>
-        </w:rPr>
-      </w:pPr>
-      <w:r>
-        <w:rPr>
-          <w:highlight w:val="green"/>
-        </w:rPr>
-        <w:t>-</w:t>
-      </w:r>
-      <w:proofErr w:type="spellStart"/>
-      <w:r>
-        <w:rPr>
-          <w:highlight w:val="green"/>
-        </w:rPr>
-        <w:t>get</w:t>
-      </w:r>
-      <w:proofErr w:type="spellEnd"/>
-      <w:r>
-        <w:rPr>
-          <w:highlight w:val="green"/>
-        </w:rPr>
-        <w:t xml:space="preserve"> </w:t>
-      </w:r>
-      <w:proofErr w:type="spellStart"/>
-      <w:r>
-        <w:rPr>
-          <w:highlight w:val="green"/>
-        </w:rPr>
-        <w:t>solines</w:t>
-      </w:r>
-      <w:proofErr w:type="spellEnd"/>
-      <w:r>
-        <w:rPr>
-          <w:highlight w:val="green"/>
-        </w:rPr>
-        <w:t xml:space="preserve"> por estatus 1</w:t>
-      </w:r>
-    </w:p>
-    <w:p>
-      <w:r>
-        <w:rPr>
-          <w:highlight w:val="green"/>
-        </w:rPr>
-        <w:t>-</w:t>
-      </w:r>
-      <w:proofErr w:type="spellStart"/>
-      <w:r>
-        <w:rPr>
-          <w:highlight w:val="green"/>
-        </w:rPr>
-        <w:t>get</w:t>
-      </w:r>
-      <w:proofErr w:type="spellEnd"/>
-      <w:r>
-        <w:rPr>
-          <w:highlight w:val="green"/>
-        </w:rPr>
-        <w:t xml:space="preserve"> </w:t>
-      </w:r>
-      <w:proofErr w:type="spellStart"/>
-      <w:r>
-        <w:rPr>
-          <w:highlight w:val="green"/>
-        </w:rPr>
-        <w:t>solines</w:t>
-      </w:r>
-      <w:proofErr w:type="spellEnd"/>
-      <w:r>
-        <w:rPr>
-          <w:highlight w:val="green"/>
-        </w:rPr>
-        <w:t xml:space="preserve"> por estatus 2</w:t>
-      </w:r>
-    </w:p>
-    <w:p>
-      <w:r>
-        <w:t>-</w:t>
-      </w:r>
-      <w:proofErr w:type="spellStart"/>
-      <w:r>
-        <w:t>get</w:t>
-      </w:r>
-      <w:proofErr w:type="spellEnd"/>
-      <w:r>
-        <w:t xml:space="preserve"> saldo por proyecto </w:t>
-      </w:r>
-    </w:p>
-    <w:p>
-      <w:r>
-        <w:t>-</w:t>
-      </w:r>
-      <w:proofErr w:type="spellStart"/>
-      <w:r>
-        <w:t>get</w:t>
-      </w:r>
-      <w:proofErr w:type="spellEnd"/>
-      <w:r>
+      <w:r>
+        <w:rPr>
+          <w:highlight w:val="green"/>
+        </w:rPr>
+        <w:t>-</w:t>
+      </w:r>
+      <w:proofErr w:type="spellStart"/>
+      <w:r>
+        <w:rPr>
+          <w:highlight w:val="green"/>
+        </w:rPr>
+        <w:t>get</w:t>
+      </w:r>
+      <w:proofErr w:type="spellEnd"/>
+      <w:r>
+        <w:rPr>
+          <w:highlight w:val="green"/>
+        </w:rPr>
         <w:t xml:space="preserve"> saldo general</w:t>
       </w:r>
-    </w:p>
-    <w:p>
-      <w:r>
-        <w:t>-</w:t>
-      </w:r>
-      <w:proofErr w:type="spellStart"/>
-      <w:r>
-        <w:t>update</w:t>
-      </w:r>
-      <w:proofErr w:type="spellEnd"/>
-      <w:r>
-        <w:t xml:space="preserve"> proyecto encargado</w:t>
-      </w:r>
-    </w:p>
-    <w:p>
-      <w:r>
-        <w:t>-</w:t>
-      </w:r>
-      <w:proofErr w:type="spellStart"/>
-      <w:r>
-        <w:t>update</w:t>
-      </w:r>
-      <w:proofErr w:type="spellEnd"/>
-      <w:r>
-        <w:t xml:space="preserve"> proyecto departamento </w:t>
-      </w:r>
-    </w:p>
-    <w:p>
-      <w:r>
-        <w:t>-</w:t>
-      </w:r>
-      <w:proofErr w:type="spellStart"/>
-      <w:r>
-        <w:t>update</w:t>
-      </w:r>
-      <w:proofErr w:type="spellEnd"/>
-      <w:r>
-        <w:t xml:space="preserve"> </w:t>
-      </w:r>
-      <w:proofErr w:type="spellStart"/>
-      <w:r>
-        <w:t>solin</w:t>
-      </w:r>
-      <w:proofErr w:type="spellEnd"/>
-      <w:r>
-        <w:t xml:space="preserve"> estatus</w:t>
-      </w:r>
-    </w:p>
-    <w:p>
-      <w:r>
-        <w:t>-</w:t>
-      </w:r>
-      <w:proofErr w:type="spellStart"/>
-      <w:r>
-        <w:t>create</w:t>
-      </w:r>
-      <w:proofErr w:type="spellEnd"/>
-      <w:r>
-        <w:t xml:space="preserve"> proyecto </w:t>
-      </w:r>
-    </w:p>
-    <w:p>
-      <w:r>
-        <w:t>-</w:t>
-      </w:r>
-      <w:proofErr w:type="spellStart"/>
-      <w:r>
-        <w:t>create</w:t>
-      </w:r>
-      <w:proofErr w:type="spellEnd"/>
-      <w:r>
-        <w:t xml:space="preserve"> recurso</w:t>
-      </w:r>
-    </w:p>
-    <w:p/>
-    <w:p>
-      <w:r>
-        <w:t>Vista financiero</w:t>
-      </w:r>
-    </w:p>
-    <w:p>
-      <w:pPr>
-        <w:rPr>
-          <w:highlight w:val="green"/>
-        </w:rPr>
-      </w:pPr>
-      <w:r>
-        <w:rPr>
-          <w:highlight w:val="green"/>
-        </w:rPr>
-        <w:t>-</w:t>
-      </w:r>
-      <w:proofErr w:type="spellStart"/>
-      <w:r>
-        <w:rPr>
-          <w:highlight w:val="green"/>
-        </w:rPr>
-        <w:t>get</w:t>
-      </w:r>
-      <w:proofErr w:type="spellEnd"/>
-      <w:r>
-        <w:rPr>
-          <w:highlight w:val="green"/>
-        </w:rPr>
-        <w:t xml:space="preserve"> </w:t>
-      </w:r>
-      <w:proofErr w:type="spellStart"/>
-      <w:r>
-        <w:rPr>
-          <w:highlight w:val="green"/>
-        </w:rPr>
-        <w:t>solines</w:t>
-      </w:r>
-      <w:proofErr w:type="spellEnd"/>
-      <w:r>
-        <w:rPr>
-          <w:highlight w:val="green"/>
-        </w:rPr>
-        <w:t xml:space="preserve"> por estatus 0</w:t>
-      </w:r>
-    </w:p>
-    <w:p>
-      <w:pPr>
-        <w:rPr>
-          <w:highlight w:val="green"/>
-        </w:rPr>
-      </w:pPr>
-      <w:r>
-        <w:rPr>
-          <w:highlight w:val="green"/>
-        </w:rPr>
-        <w:t>-</w:t>
-      </w:r>
-      <w:proofErr w:type="spellStart"/>
-      <w:r>
-        <w:rPr>
-          <w:highlight w:val="green"/>
-        </w:rPr>
-        <w:t>get</w:t>
-      </w:r>
-      <w:proofErr w:type="spellEnd"/>
-      <w:r>
-        <w:rPr>
-          <w:highlight w:val="green"/>
-        </w:rPr>
-        <w:t xml:space="preserve"> </w:t>
-      </w:r>
-      <w:proofErr w:type="spellStart"/>
-      <w:r>
-        <w:rPr>
-          <w:highlight w:val="green"/>
-        </w:rPr>
-        <w:t>solines</w:t>
-      </w:r>
-      <w:proofErr w:type="spellEnd"/>
-      <w:r>
-        <w:rPr>
-          <w:highlight w:val="green"/>
-        </w:rPr>
-        <w:t xml:space="preserve"> por estatus 1</w:t>
-      </w:r>
-    </w:p>
-    <w:p>
-      <w:r>
-        <w:rPr>
-          <w:highlight w:val="green"/>
-        </w:rPr>
-        <w:t>-</w:t>
-      </w:r>
-      <w:proofErr w:type="spellStart"/>
-      <w:r>
-        <w:rPr>
-          <w:highlight w:val="green"/>
-        </w:rPr>
-        <w:t>get</w:t>
-      </w:r>
-      <w:proofErr w:type="spellEnd"/>
-      <w:r>
-        <w:rPr>
-          <w:highlight w:val="green"/>
-        </w:rPr>
-        <w:t xml:space="preserve"> </w:t>
-      </w:r>
-      <w:proofErr w:type="spellStart"/>
-      <w:r>
-        <w:rPr>
-          <w:highlight w:val="green"/>
-        </w:rPr>
-        <w:t>solines</w:t>
-      </w:r>
-      <w:proofErr w:type="spellEnd"/>
-      <w:r>
-        <w:rPr>
-          <w:highlight w:val="green"/>
-        </w:rPr>
-        <w:t xml:space="preserve"> por estatus 2</w:t>
-      </w:r>
-    </w:p>
-    <w:p>
-      <w:r>
-        <w:t>-</w:t>
-      </w:r>
-      <w:proofErr w:type="spellStart"/>
-      <w:r>
-        <w:t>get</w:t>
-      </w:r>
-      <w:proofErr w:type="spellEnd"/>
-      <w:r>
-        <w:t xml:space="preserve"> saldo por proyecto </w:t>
-      </w:r>
-    </w:p>
-    <w:p>
-      <w:r>
-        <w:t>-</w:t>
-      </w:r>
-      <w:proofErr w:type="spellStart"/>
-      <w:r>
-        <w:t>get</w:t>
-      </w:r>
-      <w:proofErr w:type="spellEnd"/>
-      <w:r>
-        <w:t xml:space="preserve"> saldo general</w:t>
+      <w:r>
+        <w:rPr>
+          <w:highlight w:val="green"/>
+        </w:rPr>
+        <w:t xml:space="preserve"> del periodo</w:t>
       </w:r>
     </w:p>
     <w:p>

</xml_diff>